<commit_message>
Modification CR pleniere avec remarques SBesson
</commit_message>
<xml_diff>
--- a/suivi/2024-04-30-Pleniere-GT/SPP-24-079-CR_Reunion-pleinere-GT-risques-30-04-2024.docx
+++ b/suivi/2024-04-30-Pleniere-GT/SPP-24-079-CR_Reunion-pleinere-GT-risques-30-04-2024.docx
@@ -525,19 +525,14 @@
               </w:rPr>
             </w:pPr>
             <w:r>
-              <w:t xml:space="preserve">Gilles </w:t>
-            </w:r>
-            <w:proofErr w:type="spellStart"/>
-            <w:r>
-              <w:t>Cé</w:t>
-            </w:r>
-            <w:r>
-              <w:t>l</w:t>
+              <w:t>Gilles Cé</w:t>
+            </w:r>
+            <w:r>
+              <w:t>b</w:t>
             </w:r>
             <w:r>
               <w:t>élieu</w:t>
             </w:r>
-            <w:proofErr w:type="spellEnd"/>
             <w:r>
               <w:t xml:space="preserve"> – IGN </w:t>
             </w:r>
@@ -1400,13 +1395,7 @@
         </w:numPr>
       </w:pPr>
       <w:r>
-        <w:t>Concernant la</w:t>
-      </w:r>
-      <w:r>
-        <w:t xml:space="preserve"> qualification de l'aléa exceptionnel avalanches</w:t>
-      </w:r>
-      <w:r>
-        <w:t xml:space="preserve">, Jacques </w:t>
+        <w:t xml:space="preserve">Concernant la qualification de l'aléa exceptionnel avalanches, Jacques </w:t>
       </w:r>
       <w:proofErr w:type="spellStart"/>
       <w:r>
@@ -1570,34 +1559,7 @@
       </w:r>
       <w:proofErr w:type="spellEnd"/>
       <w:r>
-        <w:t xml:space="preserve"> s’interroge sur la p</w:t>
-      </w:r>
-      <w:r>
-        <w:t>ossibilité de définir des sous-ensembles de</w:t>
-      </w:r>
-      <w:r>
-        <w:t>s</w:t>
-      </w:r>
-      <w:r>
-        <w:t xml:space="preserve"> catégories d'enjeux proposées </w:t>
-      </w:r>
-      <w:r>
-        <w:t xml:space="preserve">par la nomenclature. </w:t>
-      </w:r>
-      <w:r>
-        <w:t xml:space="preserve">Par exemple </w:t>
-      </w:r>
-      <w:r>
-        <w:t xml:space="preserve">isoler des parties particulières de </w:t>
-      </w:r>
-      <w:r>
-        <w:t xml:space="preserve">centres </w:t>
-      </w:r>
-      <w:r>
-        <w:t>u</w:t>
-      </w:r>
-      <w:r>
-        <w:t>rbains pour l'analyse des enjeux</w:t>
+        <w:t xml:space="preserve"> s’interroge sur la possibilité de définir des sous-ensembles des catégories d'enjeux proposées par la nomenclature. Par exemple isoler des parties particulières de centres urbains pour l'analyse des enjeux</w:t>
       </w:r>
       <w:r>
         <w:t>.</w:t>
@@ -1608,31 +1570,7 @@
         <w:pStyle w:val="Paragraphedeliste"/>
       </w:pPr>
       <w:r>
-        <w:t>A priori, l’approche hiérarchique de la nomenclature permet d’envisager une telle extension. Au niveau du standard il faudrait alors p</w:t>
-      </w:r>
-      <w:r>
-        <w:t xml:space="preserve">révoir </w:t>
-      </w:r>
-      <w:r>
-        <w:t xml:space="preserve">et décrire </w:t>
-      </w:r>
-      <w:r>
-        <w:t xml:space="preserve">un mécanisme d'extension </w:t>
-      </w:r>
-      <w:r>
-        <w:t xml:space="preserve">« propre » </w:t>
-      </w:r>
-      <w:r>
-        <w:t>de</w:t>
-      </w:r>
-      <w:r>
-        <w:t xml:space="preserve"> ce</w:t>
-      </w:r>
-      <w:r>
-        <w:t>s nomenclatures d'enjeux</w:t>
-      </w:r>
-      <w:r>
-        <w:t>.</w:t>
+        <w:t>A priori, l’approche hiérarchique de la nomenclature permet d’envisager une telle extension. Au niveau du standard il faudrait alors prévoir et décrire un mécanisme d'extension « propre » de ces nomenclatures d'enjeux.</w:t>
       </w:r>
     </w:p>
     <w:p>
@@ -1640,7 +1578,13 @@
         <w:pStyle w:val="Paragraphedeliste"/>
       </w:pPr>
       <w:r>
-        <w:t>Stanislas Besson fait remarquer qu’il ne s’agit pas forcément de sous catégories d’enjeux mais parfois simplement d’une catégorie particulière relativement à des projets locaux.</w:t>
+        <w:t xml:space="preserve">Stanislas Besson fait remarquer qu’il ne s’agit pas forcément de sous catégories d’enjeux mais parfois simplement d’une catégorie particulière relativement à des </w:t>
+      </w:r>
+      <w:r>
+        <w:t>spécificités du territoire</w:t>
+      </w:r>
+      <w:r>
+        <w:t>.</w:t>
       </w:r>
     </w:p>
     <w:p>
@@ -1713,38 +1657,60 @@
       </w:r>
       <w:proofErr w:type="spellEnd"/>
       <w:r>
-        <w:t xml:space="preserve"> ne supporte pas le GeoPackage et le remplaçant de </w:t>
+        <w:t>, utilisé par les services instructeurs,</w:t>
+      </w:r>
+      <w:r>
+        <w:t xml:space="preserve"> ne supporte pas le GeoPackage et </w:t>
+      </w:r>
+      <w:r>
+        <w:t>son</w:t>
+      </w:r>
+      <w:r>
+        <w:t xml:space="preserve"> remplaçant n</w:t>
+      </w:r>
+      <w:r>
+        <w:t>on plus</w:t>
+      </w:r>
+      <w:r>
+        <w:t>.</w:t>
+      </w:r>
+      <w:r>
+        <w:t xml:space="preserve"> Par exemple avec le rajout d’une annexe </w:t>
+      </w:r>
+      <w:r>
+        <w:t>proposant</w:t>
+      </w:r>
+      <w:r>
+        <w:t xml:space="preserve"> </w:t>
+      </w:r>
+      <w:r>
+        <w:t>un</w:t>
+      </w:r>
+      <w:r>
+        <w:t xml:space="preserve"> nommage des tables avec des noms courts, à l’instar de ce qui </w:t>
+      </w:r>
+      <w:r>
+        <w:t>est</w:t>
+      </w:r>
+      <w:r>
+        <w:t xml:space="preserve"> </w:t>
+      </w:r>
+      <w:r>
+        <w:t>fait</w:t>
+      </w:r>
+      <w:r>
+        <w:t xml:space="preserve"> pour la </w:t>
       </w:r>
       <w:proofErr w:type="spellStart"/>
       <w:r>
-        <w:t>GeoIDE</w:t>
+        <w:t>BDTopo</w:t>
       </w:r>
       <w:proofErr w:type="spellEnd"/>
       <w:r>
-        <w:t xml:space="preserve"> n</w:t>
-      </w:r>
-      <w:r>
-        <w:t>on plus</w:t>
-      </w:r>
-      <w:r>
-        <w:t>.</w:t>
-      </w:r>
-      <w:r>
-        <w:t xml:space="preserve"> Par exemple avec le rajout</w:t>
-      </w:r>
-      <w:r>
-        <w:t xml:space="preserve"> d’une annexe expliquant le nommage des tables avec des noms courts, à l’instar de ce qui avait été fait pour la </w:t>
-      </w:r>
-      <w:proofErr w:type="spellStart"/>
-      <w:r>
-        <w:t>BDTopo</w:t>
-      </w:r>
-      <w:proofErr w:type="spellEnd"/>
-      <w:r>
-        <w:t xml:space="preserve"> il y a quelques années</w:t>
-      </w:r>
-      <w:r>
-        <w:t>.</w:t>
+        <w:t xml:space="preserve"> </w:t>
+      </w:r>
+      <w:r>
+        <w:t>dans le descriptif de contenu.</w:t>
       </w:r>
     </w:p>
     <w:p>
@@ -1854,10 +1820,7 @@
         <w:t>Projet de webinaire pour les services producteurs sur les Géostandards le 28 mai 202</w:t>
       </w:r>
       <w:r>
-        <w:t>4</w:t>
-      </w:r>
-      <w:r>
-        <w:t xml:space="preserve"> (</w:t>
+        <w:t>4 (</w:t>
       </w:r>
       <w:r>
         <w:rPr>
@@ -6868,7 +6831,7 @@
     <w:lsdException w:name="Table Web 2" w:semiHidden="1" w:unhideWhenUsed="1"/>
     <w:lsdException w:name="Table Web 3" w:semiHidden="1" w:unhideWhenUsed="1"/>
     <w:lsdException w:name="Balloon Text" w:semiHidden="1" w:unhideWhenUsed="1"/>
-    <w:lsdException w:name="Table Grid" w:semiHidden="1" w:uiPriority="59" w:unhideWhenUsed="1"/>
+    <w:lsdException w:name="Table Grid" w:uiPriority="59"/>
     <w:lsdException w:name="Table Theme" w:semiHidden="1" w:unhideWhenUsed="1"/>
     <w:lsdException w:name="Placeholder Text" w:semiHidden="1"/>
     <w:lsdException w:name="No Spacing" w:uiPriority="1" w:qFormat="1"/>

</xml_diff>

<commit_message>
CR final plenière GT Risques
</commit_message>
<xml_diff>
--- a/suivi/2024-04-30-Pleniere-GT/SPP-24-079-CR_Reunion-pleinere-GT-risques-30-04-2024.docx
+++ b/suivi/2024-04-30-Pleniere-GT/SPP-24-079-CR_Reunion-pleinere-GT-risques-30-04-2024.docx
@@ -1035,18 +1035,6 @@
             <w:r>
               <w:t>Validation du compte-rendu</w:t>
             </w:r>
-            <w:r>
-              <w:t xml:space="preserve"> (</w:t>
-            </w:r>
-            <w:r>
-              <w:rPr>
-                <w:highlight w:val="yellow"/>
-              </w:rPr>
-              <w:t>TBD</w:t>
-            </w:r>
-            <w:r>
-              <w:t>)</w:t>
-            </w:r>
           </w:p>
         </w:tc>
         <w:tc>
@@ -1129,34 +1117,10 @@
               <w:t>en visio-conférence</w:t>
             </w:r>
             <w:r>
-              <w:t>.</w:t>
-            </w:r>
-            <w:r>
-              <w:t xml:space="preserve"> </w:t>
-            </w:r>
-            <w:r>
-              <w:t>(</w:t>
-            </w:r>
-            <w:r>
-              <w:rPr>
-                <w:highlight w:val="yellow"/>
-              </w:rPr>
-              <w:t>Date</w:t>
-            </w:r>
-            <w:r>
-              <w:rPr>
-                <w:highlight w:val="yellow"/>
-              </w:rPr>
-              <w:t xml:space="preserve"> à fixer</w:t>
-            </w:r>
-            <w:r>
-              <w:rPr>
-                <w:highlight w:val="yellow"/>
-              </w:rPr>
-              <w:t xml:space="preserve"> en juillet</w:t>
-            </w:r>
-            <w:r>
-              <w:t>)</w:t>
+              <w:t xml:space="preserve"> : </w:t>
+            </w:r>
+            <w:r>
+              <w:t>Mardi 9 juillet 2024 de 9h30 à 11h30</w:t>
             </w:r>
           </w:p>
         </w:tc>
@@ -1354,13 +1318,11 @@
         </w:numPr>
       </w:pPr>
       <w:r>
-        <w:t xml:space="preserve">Un rappel est fait sur la distinction entre les règlements de type fonciers et ceux en matière d’urbanisme : </w:t>
-      </w:r>
-      <w:proofErr w:type="gramStart"/>
-      <w:r>
-        <w:t>les premier</w:t>
-      </w:r>
-      <w:proofErr w:type="gramEnd"/>
+        <w:t>Un rappel est fait sur la distinction entre les règlements de type fonciers et ceux en matière d’urbanisme : les premier</w:t>
+      </w:r>
+      <w:r>
+        <w:t>s</w:t>
+      </w:r>
       <w:r>
         <w:t xml:space="preserve"> relatent de mesures réglementaires de type expropriation ou délaissement ; les seconds </w:t>
       </w:r>
@@ -2165,10 +2127,36 @@
       </w:pPr>
     </w:p>
     <w:p>
-      <w:r>
-        <w:t xml:space="preserve"> </w:t>
+      <w:pPr>
+        <w:jc w:val="left"/>
+        <w:rPr>
+          <w:b/>
+          <w:bCs/>
+        </w:rPr>
+      </w:pPr>
+      <w:r>
+        <w:rPr>
+          <w:b/>
+          <w:bCs/>
+        </w:rPr>
+        <w:t>Post réunion,</w:t>
+      </w:r>
+      <w:r>
+        <w:rPr>
+          <w:b/>
+          <w:bCs/>
+        </w:rPr>
+        <w:t xml:space="preserve"> la prochaine plénière aura lieu sur Teams le mardi 9 mai de 9h30 à 11h30</w:t>
+      </w:r>
+      <w:r>
+        <w:rPr>
+          <w:b/>
+          <w:bCs/>
+        </w:rPr>
+        <w:t>.</w:t>
       </w:r>
     </w:p>
+    <w:p/>
     <w:sectPr>
       <w:footerReference w:type="default" r:id="rId16"/>
       <w:pgSz w:w="11906" w:h="16838"/>

</xml_diff>